<commit_message>
Convenios: resolucion convenio retiro voluntario agregado fix
</commit_message>
<xml_diff>
--- a/public/word-template/resolucionretirohead2022.docx
+++ b/public/word-template/resolucionretirohead2022.docx
@@ -23,7 +23,25 @@
           <w:b/>
           <w:w w:val="90"/>
         </w:rPr>
-        <w:t>RESOLUCIÓN EXENTA N° ___________________</w:t>
+        <w:t xml:space="preserve">RESOLUCIÓN EXENTA </w:t>
+      </w:r>
+      <w:proofErr w:type="spellStart"/>
+      <w:r>
+        <w:rPr>
+          <w:rFonts w:ascii="Calibri" w:hAnsi="Calibri" w:cs="Calibri"/>
+          <w:b/>
+          <w:w w:val="90"/>
+        </w:rPr>
+        <w:t>N°</w:t>
+      </w:r>
+      <w:proofErr w:type="spellEnd"/>
+      <w:r>
+        <w:rPr>
+          <w:rFonts w:ascii="Calibri" w:hAnsi="Calibri" w:cs="Calibri"/>
+          <w:b/>
+          <w:w w:val="90"/>
+        </w:rPr>
+        <w:t xml:space="preserve"> ___________________</w:t>
       </w:r>
       <w:r>
         <w:rPr>
@@ -87,7 +105,25 @@
           <w:bCs/>
           <w:w w:val="90"/>
         </w:rPr>
-        <w:t xml:space="preserve"> fecha de acuerdo a firma digital de Dirección.</w:t>
+        <w:t xml:space="preserve"> fecha </w:t>
+      </w:r>
+      <w:proofErr w:type="gramStart"/>
+      <w:r>
+        <w:rPr>
+          <w:rFonts w:ascii="Calibri" w:hAnsi="Calibri" w:cs="Calibri"/>
+          <w:bCs/>
+          <w:w w:val="90"/>
+        </w:rPr>
+        <w:t>de acuerdo a</w:t>
+      </w:r>
+      <w:proofErr w:type="gramEnd"/>
+      <w:r>
+        <w:rPr>
+          <w:rFonts w:ascii="Calibri" w:hAnsi="Calibri" w:cs="Calibri"/>
+          <w:bCs/>
+          <w:w w:val="90"/>
+        </w:rPr>
+        <w:t xml:space="preserve"> firma digital de Dirección.</w:t>
       </w:r>
     </w:p>
     <w:p>
@@ -320,7 +356,25 @@
           <w:w w:val="90"/>
           <w:highlight w:val="green"/>
         </w:rPr>
-        <w:t>${directorDecreto}</w:t>
+        <w:t>${</w:t>
+      </w:r>
+      <w:proofErr w:type="spellStart"/>
+      <w:r>
+        <w:rPr>
+          <w:rFonts w:ascii="Calibri" w:hAnsi="Calibri" w:cs="Calibri"/>
+          <w:w w:val="90"/>
+          <w:highlight w:val="green"/>
+        </w:rPr>
+        <w:t>directorDecreto</w:t>
+      </w:r>
+      <w:proofErr w:type="spellEnd"/>
+      <w:r>
+        <w:rPr>
+          <w:rFonts w:ascii="Calibri" w:hAnsi="Calibri" w:cs="Calibri"/>
+          <w:w w:val="90"/>
+          <w:highlight w:val="green"/>
+        </w:rPr>
+        <w:t>}</w:t>
       </w:r>
       <w:r>
         <w:rPr>
@@ -377,7 +431,15 @@
           <w:rFonts w:ascii="Calibri" w:hAnsi="Calibri" w:cs="Calibri"/>
           <w:w w:val="90"/>
         </w:rPr>
-        <w:t>Resolución Exenta N</w:t>
+        <w:t xml:space="preserve">Resolución Exenta </w:t>
+      </w:r>
+      <w:proofErr w:type="spellStart"/>
+      <w:r>
+        <w:rPr>
+          <w:rFonts w:ascii="Calibri" w:hAnsi="Calibri" w:cs="Calibri"/>
+          <w:w w:val="90"/>
+        </w:rPr>
+        <w:t>N</w:t>
       </w:r>
       <w:r>
         <w:rPr>
@@ -387,13 +449,50 @@
         </w:rPr>
         <w:t>º</w:t>
       </w:r>
+      <w:proofErr w:type="spellEnd"/>
       <w:r>
         <w:rPr>
           <w:rFonts w:ascii="Calibri" w:hAnsi="Calibri" w:cs="Calibri"/>
           <w:w w:val="90"/>
           <w:highlight w:val="green"/>
         </w:rPr>
-        <w:t>${numResolucion}/${yearResolucion}</w:t>
+        <w:t>${</w:t>
+      </w:r>
+      <w:proofErr w:type="spellStart"/>
+      <w:r>
+        <w:rPr>
+          <w:rFonts w:ascii="Calibri" w:hAnsi="Calibri" w:cs="Calibri"/>
+          <w:w w:val="90"/>
+          <w:highlight w:val="green"/>
+        </w:rPr>
+        <w:t>numResolucion</w:t>
+      </w:r>
+      <w:proofErr w:type="spellEnd"/>
+      <w:r>
+        <w:rPr>
+          <w:rFonts w:ascii="Calibri" w:hAnsi="Calibri" w:cs="Calibri"/>
+          <w:w w:val="90"/>
+          <w:highlight w:val="green"/>
+        </w:rPr>
+        <w:t>}/${</w:t>
+      </w:r>
+      <w:proofErr w:type="spellStart"/>
+      <w:r>
+        <w:rPr>
+          <w:rFonts w:ascii="Calibri" w:hAnsi="Calibri" w:cs="Calibri"/>
+          <w:w w:val="90"/>
+          <w:highlight w:val="green"/>
+        </w:rPr>
+        <w:t>yearResolucion</w:t>
+      </w:r>
+      <w:proofErr w:type="spellEnd"/>
+      <w:r>
+        <w:rPr>
+          <w:rFonts w:ascii="Calibri" w:hAnsi="Calibri" w:cs="Calibri"/>
+          <w:w w:val="90"/>
+          <w:highlight w:val="green"/>
+        </w:rPr>
+        <w:t>}</w:t>
       </w:r>
       <w:r>
         <w:rPr>
@@ -644,7 +743,27 @@
           <w:highlight w:val="green"/>
           <w:lang w:val="es-ES"/>
         </w:rPr>
-        <w:t>${periodoConvenio}</w:t>
+        <w:t>${</w:t>
+      </w:r>
+      <w:proofErr w:type="spellStart"/>
+      <w:r>
+        <w:rPr>
+          <w:rFonts w:ascii="Calibri" w:hAnsi="Calibri" w:cs="Calibri"/>
+          <w:b/>
+          <w:highlight w:val="green"/>
+          <w:lang w:val="es-ES"/>
+        </w:rPr>
+        <w:t>periodoConvenio</w:t>
+      </w:r>
+      <w:proofErr w:type="spellEnd"/>
+      <w:r>
+        <w:rPr>
+          <w:rFonts w:ascii="Calibri" w:hAnsi="Calibri" w:cs="Calibri"/>
+          <w:b/>
+          <w:highlight w:val="green"/>
+          <w:lang w:val="es-ES"/>
+        </w:rPr>
+        <w:t>}</w:t>
       </w:r>
       <w:r>
         <w:rPr>
@@ -658,6 +777,7 @@
         <w:rPr>
           <w:rFonts w:ascii="Calibri" w:hAnsi="Calibri" w:cs="Calibri"/>
           <w:b/>
+          <w:highlight w:val="yellow"/>
           <w:lang w:val="es-ES"/>
         </w:rPr>
         <w:t>$</w:t>
@@ -1025,14 +1145,14 @@
         <v:path o:extrusionok="f" gradientshapeok="t" o:connecttype="rect"/>
         <o:lock v:ext="edit" aspectratio="t"/>
       </v:shapetype>
-      <v:shape id="_x0000_i1062" type="#_x0000_t75" style="width:199.5pt;height:199.5pt" o:bullet="t">
+      <v:shape id="_x0000_i1044" type="#_x0000_t75" style="width:199.5pt;height:199.5pt" o:bullet="t">
         <v:imagedata r:id="rId1" o:title="email"/>
       </v:shape>
     </w:pict>
   </w:numPicBullet>
   <w:numPicBullet w:numPicBulletId="1">
     <w:pict>
-      <v:shape id="_x0000_i1063" type="#_x0000_t75" style="width:225.75pt;height:273pt" o:bullet="t">
+      <v:shape id="_x0000_i1045" type="#_x0000_t75" style="width:225.75pt;height:273pt" o:bullet="t">
         <v:imagedata r:id="rId2" o:title="CORREO"/>
       </v:shape>
     </w:pict>

</xml_diff>

<commit_message>
Convenios: resolucion convenio retiro voluntario agregado fix ahora si
</commit_message>
<xml_diff>
--- a/public/word-template/resolucionretirohead2022.docx
+++ b/public/word-template/resolucionretirohead2022.docx
@@ -23,25 +23,7 @@
           <w:b/>
           <w:w w:val="90"/>
         </w:rPr>
-        <w:t xml:space="preserve">RESOLUCIÓN EXENTA </w:t>
-      </w:r>
-      <w:proofErr w:type="spellStart"/>
-      <w:r>
-        <w:rPr>
-          <w:rFonts w:ascii="Calibri" w:hAnsi="Calibri" w:cs="Calibri"/>
-          <w:b/>
-          <w:w w:val="90"/>
-        </w:rPr>
-        <w:t>N°</w:t>
-      </w:r>
-      <w:proofErr w:type="spellEnd"/>
-      <w:r>
-        <w:rPr>
-          <w:rFonts w:ascii="Calibri" w:hAnsi="Calibri" w:cs="Calibri"/>
-          <w:b/>
-          <w:w w:val="90"/>
-        </w:rPr>
-        <w:t xml:space="preserve"> ___________________</w:t>
+        <w:t>RESOLUCIÓN EXENTA N° ___________________</w:t>
       </w:r>
       <w:r>
         <w:rPr>
@@ -105,25 +87,7 @@
           <w:bCs/>
           <w:w w:val="90"/>
         </w:rPr>
-        <w:t xml:space="preserve"> fecha </w:t>
-      </w:r>
-      <w:proofErr w:type="gramStart"/>
-      <w:r>
-        <w:rPr>
-          <w:rFonts w:ascii="Calibri" w:hAnsi="Calibri" w:cs="Calibri"/>
-          <w:bCs/>
-          <w:w w:val="90"/>
-        </w:rPr>
-        <w:t>de acuerdo a</w:t>
-      </w:r>
-      <w:proofErr w:type="gramEnd"/>
-      <w:r>
-        <w:rPr>
-          <w:rFonts w:ascii="Calibri" w:hAnsi="Calibri" w:cs="Calibri"/>
-          <w:bCs/>
-          <w:w w:val="90"/>
-        </w:rPr>
-        <w:t xml:space="preserve"> firma digital de Dirección.</w:t>
+        <w:t xml:space="preserve"> fecha de acuerdo a firma digital de Dirección.</w:t>
       </w:r>
     </w:p>
     <w:p>
@@ -356,143 +320,80 @@
           <w:w w:val="90"/>
           <w:highlight w:val="green"/>
         </w:rPr>
-        <w:t>${</w:t>
-      </w:r>
-      <w:proofErr w:type="spellStart"/>
+        <w:t>${directorDecreto}</w:t>
+      </w:r>
+      <w:r>
+        <w:rPr>
+          <w:rFonts w:ascii="Calibri" w:hAnsi="Calibri" w:cs="Calibri"/>
+          <w:w w:val="90"/>
+        </w:rPr>
+        <w:t xml:space="preserve">; </w:t>
+      </w:r>
+      <w:r>
+        <w:rPr>
+          <w:rFonts w:ascii="Calibri" w:eastAsia="Calibri" w:hAnsi="Calibri" w:cs="Calibri"/>
+          <w:w w:val="90"/>
+        </w:rPr>
+        <w:t>lo dispuesto en el artículo 55 bis, 56 y 57 inciso segundo de la Ley N</w:t>
+      </w:r>
+      <w:r>
+        <w:rPr>
+          <w:rFonts w:ascii="Calibri" w:hAnsi="Calibri" w:cs="Calibri"/>
+          <w:color w:val="000000" w:themeColor="text1"/>
+          <w:w w:val="90"/>
+        </w:rPr>
+        <w:t>º</w:t>
+      </w:r>
+      <w:r>
+        <w:rPr>
+          <w:rFonts w:ascii="Calibri" w:eastAsia="Calibri" w:hAnsi="Calibri" w:cs="Calibri"/>
+          <w:w w:val="90"/>
+        </w:rPr>
+        <w:t>19.378; artículo 6 del Decreto Supremo N</w:t>
+      </w:r>
+      <w:r>
+        <w:rPr>
+          <w:rFonts w:ascii="Calibri" w:hAnsi="Calibri" w:cs="Calibri"/>
+          <w:color w:val="000000" w:themeColor="text1"/>
+          <w:w w:val="90"/>
+        </w:rPr>
+        <w:t>º</w:t>
+      </w:r>
+      <w:r>
+        <w:rPr>
+          <w:rFonts w:ascii="Calibri" w:eastAsia="Calibri" w:hAnsi="Calibri" w:cs="Calibri"/>
+          <w:w w:val="90"/>
+        </w:rPr>
+        <w:t>118 del 2007, del Ministerio de Salud;</w:t>
+      </w:r>
+      <w:r>
+        <w:rPr>
+          <w:rFonts w:ascii="Calibri" w:hAnsi="Calibri" w:cs="Calibri"/>
+        </w:rPr>
+        <w:t xml:space="preserve"> </w:t>
+      </w:r>
+      <w:r>
+        <w:rPr>
+          <w:rFonts w:ascii="Calibri" w:hAnsi="Calibri" w:cs="Calibri"/>
+          <w:w w:val="90"/>
+        </w:rPr>
+        <w:t>Resolución Exenta N</w:t>
+      </w:r>
+      <w:r>
+        <w:rPr>
+          <w:rFonts w:ascii="Calibri" w:hAnsi="Calibri" w:cs="Calibri"/>
+          <w:color w:val="000000" w:themeColor="text1"/>
+          <w:w w:val="90"/>
+        </w:rPr>
+        <w:t>º</w:t>
+      </w:r>
       <w:r>
         <w:rPr>
           <w:rFonts w:ascii="Calibri" w:hAnsi="Calibri" w:cs="Calibri"/>
           <w:w w:val="90"/>
           <w:highlight w:val="green"/>
         </w:rPr>
-        <w:t>directorDecreto</w:t>
-      </w:r>
-      <w:proofErr w:type="spellEnd"/>
-      <w:r>
-        <w:rPr>
-          <w:rFonts w:ascii="Calibri" w:hAnsi="Calibri" w:cs="Calibri"/>
-          <w:w w:val="90"/>
-          <w:highlight w:val="green"/>
-        </w:rPr>
-        <w:t>}</w:t>
-      </w:r>
-      <w:r>
-        <w:rPr>
-          <w:rFonts w:ascii="Calibri" w:hAnsi="Calibri" w:cs="Calibri"/>
-          <w:w w:val="90"/>
-        </w:rPr>
-        <w:t xml:space="preserve">; </w:t>
-      </w:r>
-      <w:r>
-        <w:rPr>
-          <w:rFonts w:ascii="Calibri" w:eastAsia="Calibri" w:hAnsi="Calibri" w:cs="Calibri"/>
-          <w:w w:val="90"/>
-        </w:rPr>
-        <w:t>lo dispuesto en el artículo 55 bis, 56 y 57 inciso segundo de la Ley N</w:t>
-      </w:r>
-      <w:r>
-        <w:rPr>
-          <w:rFonts w:ascii="Calibri" w:hAnsi="Calibri" w:cs="Calibri"/>
-          <w:color w:val="000000" w:themeColor="text1"/>
-          <w:w w:val="90"/>
-        </w:rPr>
-        <w:t>º</w:t>
-      </w:r>
-      <w:r>
-        <w:rPr>
-          <w:rFonts w:ascii="Calibri" w:eastAsia="Calibri" w:hAnsi="Calibri" w:cs="Calibri"/>
-          <w:w w:val="90"/>
-        </w:rPr>
-        <w:t>19.378; artículo 6 del Decreto Supremo N</w:t>
-      </w:r>
-      <w:r>
-        <w:rPr>
-          <w:rFonts w:ascii="Calibri" w:hAnsi="Calibri" w:cs="Calibri"/>
-          <w:color w:val="000000" w:themeColor="text1"/>
-          <w:w w:val="90"/>
-        </w:rPr>
-        <w:t>º</w:t>
-      </w:r>
-      <w:r>
-        <w:rPr>
-          <w:rFonts w:ascii="Calibri" w:eastAsia="Calibri" w:hAnsi="Calibri" w:cs="Calibri"/>
-          <w:w w:val="90"/>
-        </w:rPr>
-        <w:t>118 del 2007, del Ministerio de Salud;</w:t>
-      </w:r>
-      <w:r>
-        <w:rPr>
-          <w:rFonts w:ascii="Calibri" w:hAnsi="Calibri" w:cs="Calibri"/>
-        </w:rPr>
-        <w:t xml:space="preserve"> </w:t>
-      </w:r>
-      <w:r>
-        <w:rPr>
-          <w:rFonts w:ascii="Calibri" w:hAnsi="Calibri" w:cs="Calibri"/>
-          <w:w w:val="90"/>
-        </w:rPr>
-        <w:t xml:space="preserve">Resolución Exenta </w:t>
-      </w:r>
-      <w:proofErr w:type="spellStart"/>
-      <w:r>
-        <w:rPr>
-          <w:rFonts w:ascii="Calibri" w:hAnsi="Calibri" w:cs="Calibri"/>
-          <w:w w:val="90"/>
-        </w:rPr>
-        <w:t>N</w:t>
-      </w:r>
-      <w:r>
-        <w:rPr>
-          <w:rFonts w:ascii="Calibri" w:hAnsi="Calibri" w:cs="Calibri"/>
-          <w:color w:val="000000" w:themeColor="text1"/>
-          <w:w w:val="90"/>
-        </w:rPr>
-        <w:t>º</w:t>
-      </w:r>
-      <w:proofErr w:type="spellEnd"/>
-      <w:r>
-        <w:rPr>
-          <w:rFonts w:ascii="Calibri" w:hAnsi="Calibri" w:cs="Calibri"/>
-          <w:w w:val="90"/>
-          <w:highlight w:val="green"/>
-        </w:rPr>
-        <w:t>${</w:t>
-      </w:r>
-      <w:proofErr w:type="spellStart"/>
-      <w:r>
-        <w:rPr>
-          <w:rFonts w:ascii="Calibri" w:hAnsi="Calibri" w:cs="Calibri"/>
-          <w:w w:val="90"/>
-          <w:highlight w:val="green"/>
-        </w:rPr>
-        <w:t>numResolucion</w:t>
-      </w:r>
-      <w:proofErr w:type="spellEnd"/>
-      <w:r>
-        <w:rPr>
-          <w:rFonts w:ascii="Calibri" w:hAnsi="Calibri" w:cs="Calibri"/>
-          <w:w w:val="90"/>
-          <w:highlight w:val="green"/>
-        </w:rPr>
-        <w:t>}/${</w:t>
-      </w:r>
-      <w:proofErr w:type="spellStart"/>
-      <w:r>
-        <w:rPr>
-          <w:rFonts w:ascii="Calibri" w:hAnsi="Calibri" w:cs="Calibri"/>
-          <w:w w:val="90"/>
-          <w:highlight w:val="green"/>
-        </w:rPr>
-        <w:t>yearResolucion</w:t>
-      </w:r>
-      <w:proofErr w:type="spellEnd"/>
-      <w:r>
-        <w:rPr>
-          <w:rFonts w:ascii="Calibri" w:hAnsi="Calibri" w:cs="Calibri"/>
-          <w:w w:val="90"/>
-          <w:highlight w:val="green"/>
-        </w:rPr>
-        <w:t>}</w:t>
+        <w:t>${numResolucion}/${yearResolucion}</w:t>
       </w:r>
       <w:r>
         <w:rPr>
@@ -743,27 +644,7 @@
           <w:highlight w:val="green"/>
           <w:lang w:val="es-ES"/>
         </w:rPr>
-        <w:t>${</w:t>
-      </w:r>
-      <w:proofErr w:type="spellStart"/>
-      <w:r>
-        <w:rPr>
-          <w:rFonts w:ascii="Calibri" w:hAnsi="Calibri" w:cs="Calibri"/>
-          <w:b/>
-          <w:highlight w:val="green"/>
-          <w:lang w:val="es-ES"/>
-        </w:rPr>
-        <w:t>periodoConvenio</w:t>
-      </w:r>
-      <w:proofErr w:type="spellEnd"/>
-      <w:r>
-        <w:rPr>
-          <w:rFonts w:ascii="Calibri" w:hAnsi="Calibri" w:cs="Calibri"/>
-          <w:b/>
-          <w:highlight w:val="green"/>
-          <w:lang w:val="es-ES"/>
-        </w:rPr>
-        <w:t>}</w:t>
+        <w:t>${periodoConvenio}</w:t>
       </w:r>
       <w:r>
         <w:rPr>
@@ -771,7 +652,15 @@
           <w:b/>
           <w:lang w:val="es-ES"/>
         </w:rPr>
-        <w:t xml:space="preserve">, establecido en la Ley Nº20.919 para funcionarios de atención primaria de salud entre Servicio de Salud Iquique y la </w:t>
+        <w:t>, establecido en la Ley Nº20.919 para funcionarios de atención primaria de salud entre Servicio de Salud Iquique y la</w:t>
+      </w:r>
+      <w:r>
+        <w:rPr>
+          <w:rFonts w:ascii="Calibri" w:hAnsi="Calibri" w:cs="Calibri"/>
+          <w:b/>
+          <w:lang w:val="es-ES"/>
+        </w:rPr>
+        <w:t xml:space="preserve"> </w:t>
       </w:r>
       <w:r>
         <w:rPr>
@@ -790,6 +679,14 @@
           <w:lang w:val="es-ES"/>
         </w:rPr>
         <w:t>{ilustre}</w:t>
+      </w:r>
+      <w:r>
+        <w:rPr>
+          <w:rFonts w:ascii="Calibri" w:hAnsi="Calibri" w:cs="Calibri"/>
+          <w:b/>
+          <w:lang w:val="es-ES"/>
+        </w:rPr>
+        <w:t xml:space="preserve"> </w:t>
       </w:r>
       <w:r>
         <w:rPr>
@@ -1145,14 +1042,14 @@
         <v:path o:extrusionok="f" gradientshapeok="t" o:connecttype="rect"/>
         <o:lock v:ext="edit" aspectratio="t"/>
       </v:shapetype>
-      <v:shape id="_x0000_i1044" type="#_x0000_t75" style="width:199.5pt;height:199.5pt" o:bullet="t">
+      <v:shape id="_x0000_i1064" type="#_x0000_t75" style="width:199.5pt;height:199.5pt" o:bullet="t">
         <v:imagedata r:id="rId1" o:title="email"/>
       </v:shape>
     </w:pict>
   </w:numPicBullet>
   <w:numPicBullet w:numPicBulletId="1">
     <w:pict>
-      <v:shape id="_x0000_i1045" type="#_x0000_t75" style="width:225.75pt;height:273pt" o:bullet="t">
+      <v:shape id="_x0000_i1065" type="#_x0000_t75" style="width:225.75pt;height:273pt" o:bullet="t">
         <v:imagedata r:id="rId2" o:title="CORREO"/>
       </v:shape>
     </w:pict>

</xml_diff>